<commit_message>
CSC 450 lecture 1 and syllabus update
</commit_message>
<xml_diff>
--- a/Teaching/LaTech/CSC_450/Winter2026 CSC 450- Computer Networks Syllabus.docx
+++ b/Teaching/LaTech/CSC_450/Winter2026 CSC 450- Computer Networks Syllabus.docx
@@ -215,7 +215,23 @@
                 <w:sz w:val="24"/>
                 <w:szCs w:val="24"/>
               </w:rPr>
-              <w:t xml:space="preserve">Section 2: </w:t>
+              <w:t xml:space="preserve">Section </w:t>
+            </w:r>
+            <w:r>
+              <w:rPr>
+                <w:rFonts w:ascii="Times New Roman" w:hAnsi="Times New Roman" w:cs="Times New Roman"/>
+                <w:sz w:val="24"/>
+                <w:szCs w:val="24"/>
+              </w:rPr>
+              <w:t>1</w:t>
+            </w:r>
+            <w:r>
+              <w:rPr>
+                <w:rFonts w:ascii="Times New Roman" w:hAnsi="Times New Roman" w:cs="Times New Roman"/>
+                <w:sz w:val="24"/>
+                <w:szCs w:val="24"/>
+              </w:rPr>
+              <w:t xml:space="preserve">: </w:t>
             </w:r>
             <w:r>
               <w:rPr>
@@ -231,7 +247,7 @@
                 <w:sz w:val="24"/>
                 <w:szCs w:val="24"/>
               </w:rPr>
-              <w:t>18</w:t>
+              <w:t>05</w:t>
             </w:r>
             <w:r>
               <w:rPr>
@@ -265,7 +281,7 @@
                 <w:sz w:val="24"/>
                 <w:szCs w:val="24"/>
               </w:rPr>
-              <w:t>3</w:t>
+              <w:t>8</w:t>
             </w:r>
             <w:r>
               <w:rPr>
@@ -281,23 +297,87 @@
                 <w:sz w:val="24"/>
                 <w:szCs w:val="24"/>
               </w:rPr>
-              <w:t>30</w:t>
-            </w:r>
-            <w:r>
-              <w:rPr>
-                <w:rFonts w:ascii="Times New Roman" w:hAnsi="Times New Roman" w:cs="Times New Roman"/>
-                <w:sz w:val="24"/>
-                <w:szCs w:val="24"/>
-              </w:rPr>
-              <w:t xml:space="preserve"> pm</w:t>
-            </w:r>
-            <w:r>
-              <w:rPr>
-                <w:rFonts w:ascii="Times New Roman" w:hAnsi="Times New Roman" w:cs="Times New Roman"/>
-                <w:sz w:val="24"/>
-                <w:szCs w:val="24"/>
-              </w:rPr>
-              <w:t xml:space="preserve"> - 4:45 pm </w:t>
+              <w:t>0</w:t>
+            </w:r>
+            <w:r>
+              <w:rPr>
+                <w:rFonts w:ascii="Times New Roman" w:hAnsi="Times New Roman" w:cs="Times New Roman"/>
+                <w:sz w:val="24"/>
+                <w:szCs w:val="24"/>
+              </w:rPr>
+              <w:t>0</w:t>
+            </w:r>
+            <w:r>
+              <w:rPr>
+                <w:rFonts w:ascii="Times New Roman" w:hAnsi="Times New Roman" w:cs="Times New Roman"/>
+                <w:sz w:val="24"/>
+                <w:szCs w:val="24"/>
+              </w:rPr>
+              <w:t xml:space="preserve"> </w:t>
+            </w:r>
+            <w:r>
+              <w:rPr>
+                <w:rFonts w:ascii="Times New Roman" w:hAnsi="Times New Roman" w:cs="Times New Roman"/>
+                <w:sz w:val="24"/>
+                <w:szCs w:val="24"/>
+              </w:rPr>
+              <w:t>AM</w:t>
+            </w:r>
+            <w:r>
+              <w:rPr>
+                <w:rFonts w:ascii="Times New Roman" w:hAnsi="Times New Roman" w:cs="Times New Roman"/>
+                <w:sz w:val="24"/>
+                <w:szCs w:val="24"/>
+              </w:rPr>
+              <w:t xml:space="preserve"> - </w:t>
+            </w:r>
+            <w:r>
+              <w:rPr>
+                <w:rFonts w:ascii="Times New Roman" w:hAnsi="Times New Roman" w:cs="Times New Roman"/>
+                <w:sz w:val="24"/>
+                <w:szCs w:val="24"/>
+              </w:rPr>
+              <w:t>9</w:t>
+            </w:r>
+            <w:r>
+              <w:rPr>
+                <w:rFonts w:ascii="Times New Roman" w:hAnsi="Times New Roman" w:cs="Times New Roman"/>
+                <w:sz w:val="24"/>
+                <w:szCs w:val="24"/>
+              </w:rPr>
+              <w:t>:</w:t>
+            </w:r>
+            <w:r>
+              <w:rPr>
+                <w:rFonts w:ascii="Times New Roman" w:hAnsi="Times New Roman" w:cs="Times New Roman"/>
+                <w:sz w:val="24"/>
+                <w:szCs w:val="24"/>
+              </w:rPr>
+              <w:t>1</w:t>
+            </w:r>
+            <w:r>
+              <w:rPr>
+                <w:rFonts w:ascii="Times New Roman" w:hAnsi="Times New Roman" w:cs="Times New Roman"/>
+                <w:sz w:val="24"/>
+                <w:szCs w:val="24"/>
+              </w:rPr>
+              <w:t xml:space="preserve">5 </w:t>
+            </w:r>
+            <w:r>
+              <w:rPr>
+                <w:rFonts w:ascii="Times New Roman" w:hAnsi="Times New Roman" w:cs="Times New Roman"/>
+                <w:sz w:val="24"/>
+                <w:szCs w:val="24"/>
+              </w:rPr>
+              <w:t>AM</w:t>
+            </w:r>
+            <w:r>
+              <w:rPr>
+                <w:rFonts w:ascii="Times New Roman" w:hAnsi="Times New Roman" w:cs="Times New Roman"/>
+                <w:sz w:val="24"/>
+                <w:szCs w:val="24"/>
+              </w:rPr>
+              <w:t xml:space="preserve"> </w:t>
             </w:r>
           </w:p>
         </w:tc>

</xml_diff>